<commit_message>
Introduction and background added to write up
</commit_message>
<xml_diff>
--- a/Final Project Write Up.docx
+++ b/Final Project Write Up.docx
@@ -3,27 +3,277 @@
 <w:document xmlns:wpc="http://schemas.microsoft.com/office/word/2010/wordprocessingCanvas" xmlns:cx="http://schemas.microsoft.com/office/drawing/2014/chartex" xmlns:cx1="http://schemas.microsoft.com/office/drawing/2015/9/8/chartex" xmlns:cx2="http://schemas.microsoft.com/office/drawing/2015/10/21/chartex" xmlns:cx3="http://schemas.microsoft.com/office/drawing/2016/5/9/chartex" xmlns:cx4="http://schemas.microsoft.com/office/drawing/2016/5/10/chartex" xmlns:cx5="http://schemas.microsoft.com/office/drawing/2016/5/11/chartex" xmlns:cx6="http://schemas.microsoft.com/office/drawing/2016/5/12/chartex" xmlns:cx7="http://schemas.microsoft.com/office/drawing/2016/5/13/chartex" xmlns:cx8="http://schemas.microsoft.com/office/drawing/2016/5/14/chartex" xmlns:mc="http://schemas.openxmlformats.org/markup-compatibility/2006" xmlns:aink="http://schemas.microsoft.com/office/drawing/2016/ink" xmlns:am3d="http://schemas.microsoft.com/office/drawing/2017/model3d" xmlns:o="urn:schemas-microsoft-com:office:office" xmlns:oel="http://schemas.microsoft.com/office/2019/extlst" xmlns:r="http://schemas.openxmlformats.org/officeDocument/2006/relationships" xmlns:m="http://schemas.openxmlformats.org/officeDocument/2006/math" xmlns:v="urn:schemas-microsoft-com:vml" xmlns:wp14="http://schemas.microsoft.com/office/word/2010/wordprocessingDrawing" xmlns:wp="http://schemas.openxmlformats.org/drawingml/2006/wordprocessingDrawing" xmlns:w10="urn:schemas-microsoft-com:office:word" xmlns:w="http://schemas.openxmlformats.org/wordprocessingml/2006/main" xmlns:w14="http://schemas.microsoft.com/office/word/2010/wordml" xmlns:w15="http://schemas.microsoft.com/office/word/2012/wordml" xmlns:w16cex="http://schemas.microsoft.com/office/word/2018/wordml/cex" xmlns:w16cid="http://schemas.microsoft.com/office/word/2016/wordml/cid" xmlns:w16="http://schemas.microsoft.com/office/word/2018/wordml" xmlns:w16sdtdh="http://schemas.microsoft.com/office/word/2020/wordml/sdtdatahash" xmlns:w16se="http://schemas.microsoft.com/office/word/2015/wordml/symex" xmlns:wpg="http://schemas.microsoft.com/office/word/2010/wordprocessingGroup" xmlns:wpi="http://schemas.microsoft.com/office/word/2010/wordprocessingInk" xmlns:wne="http://schemas.microsoft.com/office/word/2006/wordml" xmlns:wps="http://schemas.microsoft.com/office/word/2010/wordprocessingShape" mc:Ignorable="w14 w15 w16se w16cid w16 w16cex w16sdtdh wp14">
   <w:body>
     <w:p>
-      <w:r>
-        <w:t>Final Project Write-Up</w:t>
+      <w:pPr>
+        <w:spacing w:line="480" w:lineRule="auto"/>
+        <w:jc w:val="center"/>
+        <w:rPr>
+          <w:rFonts w:ascii="Times New Roman" w:hAnsi="Times New Roman" w:cs="Times New Roman"/>
+          <w:b/>
+          <w:bCs/>
+          <w:sz w:val="24"/>
+          <w:szCs w:val="24"/>
+        </w:rPr>
+      </w:pPr>
+      <w:r>
+        <w:rPr>
+          <w:rFonts w:ascii="Times New Roman" w:hAnsi="Times New Roman" w:cs="Times New Roman"/>
+          <w:b/>
+          <w:bCs/>
+          <w:sz w:val="24"/>
+          <w:szCs w:val="24"/>
+        </w:rPr>
+        <w:t xml:space="preserve">Predicting </w:t>
+      </w:r>
+      <w:r>
+        <w:rPr>
+          <w:rFonts w:ascii="Times New Roman" w:hAnsi="Times New Roman" w:cs="Times New Roman"/>
+          <w:b/>
+          <w:bCs/>
+          <w:sz w:val="24"/>
+          <w:szCs w:val="24"/>
+        </w:rPr>
+        <w:t>Crime Frequency in Prince George’s County, Maryland</w:t>
       </w:r>
     </w:p>
-    <w:p/>
     <w:p>
       <w:pPr>
         <w:spacing w:line="480" w:lineRule="auto"/>
-        <w:rPr>
-          <w:rFonts w:ascii="Times New Roman" w:hAnsi="Times New Roman" w:cs="Times New Roman"/>
+        <w:jc w:val="center"/>
+        <w:rPr>
+          <w:rFonts w:ascii="Times New Roman" w:hAnsi="Times New Roman" w:cs="Times New Roman"/>
+          <w:b/>
+          <w:bCs/>
           <w:sz w:val="24"/>
           <w:szCs w:val="24"/>
         </w:rPr>
       </w:pPr>
-      <w:r>
-        <w:rPr>
-          <w:rFonts w:ascii="Times New Roman" w:hAnsi="Times New Roman" w:cs="Times New Roman"/>
-          <w:sz w:val="24"/>
-          <w:szCs w:val="24"/>
-        </w:rPr>
-        <w:t xml:space="preserve">To generate predictive data about aggregate crime throughout the county, we turned to a logistic regression model, specifically polynomial regression.  From the data we compiled for February of 2017 through November of 2023, we found the best method to be to sort each crime instance into </w:t>
+    </w:p>
+    <w:p>
+      <w:pPr>
+        <w:spacing w:line="480" w:lineRule="auto"/>
+        <w:jc w:val="center"/>
+        <w:rPr>
+          <w:rFonts w:ascii="Times New Roman" w:hAnsi="Times New Roman" w:cs="Times New Roman"/>
+          <w:b/>
+          <w:bCs/>
+          <w:sz w:val="24"/>
+          <w:szCs w:val="24"/>
+        </w:rPr>
+      </w:pPr>
+      <w:r>
+        <w:rPr>
+          <w:rFonts w:ascii="Times New Roman" w:hAnsi="Times New Roman" w:cs="Times New Roman"/>
+          <w:b/>
+          <w:bCs/>
+          <w:sz w:val="24"/>
+          <w:szCs w:val="24"/>
+        </w:rPr>
+        <w:t>Introduction</w:t>
+      </w:r>
+    </w:p>
+    <w:p>
+      <w:pPr>
+        <w:spacing w:line="480" w:lineRule="auto"/>
+        <w:rPr>
+          <w:rFonts w:ascii="Times New Roman" w:hAnsi="Times New Roman" w:cs="Times New Roman"/>
+          <w:sz w:val="24"/>
+          <w:szCs w:val="24"/>
+        </w:rPr>
+      </w:pPr>
+      <w:r>
+        <w:rPr>
+          <w:rFonts w:ascii="Times New Roman" w:hAnsi="Times New Roman" w:cs="Times New Roman"/>
+          <w:b/>
+          <w:bCs/>
+          <w:sz w:val="24"/>
+          <w:szCs w:val="24"/>
+        </w:rPr>
+        <w:tab/>
+      </w:r>
+      <w:r>
+        <w:rPr>
+          <w:rFonts w:ascii="Times New Roman" w:hAnsi="Times New Roman" w:cs="Times New Roman"/>
+          <w:sz w:val="24"/>
+          <w:szCs w:val="24"/>
+        </w:rPr>
+        <w:t xml:space="preserve">Located in Maryland just outside of Washington, D.C., Prince George’s County offers </w:t>
+      </w:r>
+      <w:r>
+        <w:rPr>
+          <w:rFonts w:ascii="Times New Roman" w:hAnsi="Times New Roman" w:cs="Times New Roman"/>
+          <w:sz w:val="24"/>
+          <w:szCs w:val="24"/>
+        </w:rPr>
+        <w:t>comprehensive data on crim</w:t>
+      </w:r>
+      <w:r>
+        <w:rPr>
+          <w:rFonts w:ascii="Times New Roman" w:hAnsi="Times New Roman" w:cs="Times New Roman"/>
+          <w:sz w:val="24"/>
+          <w:szCs w:val="24"/>
+        </w:rPr>
+        <w:t xml:space="preserve">e incidents within the county, going back to 2017.  </w:t>
+      </w:r>
+      <w:r>
+        <w:rPr>
+          <w:rFonts w:ascii="Times New Roman" w:hAnsi="Times New Roman" w:cs="Times New Roman"/>
+          <w:sz w:val="24"/>
+          <w:szCs w:val="24"/>
+        </w:rPr>
+        <w:t xml:space="preserve">Using Python along with </w:t>
+      </w:r>
+      <w:r>
+        <w:rPr>
+          <w:rFonts w:ascii="Times New Roman" w:hAnsi="Times New Roman" w:cs="Times New Roman"/>
+          <w:sz w:val="24"/>
+          <w:szCs w:val="24"/>
+        </w:rPr>
+        <w:t xml:space="preserve">packages such as requests, Pandas, and </w:t>
+      </w:r>
+      <w:proofErr w:type="spellStart"/>
+      <w:r>
+        <w:rPr>
+          <w:rFonts w:ascii="Times New Roman" w:hAnsi="Times New Roman" w:cs="Times New Roman"/>
+          <w:sz w:val="24"/>
+          <w:szCs w:val="24"/>
+        </w:rPr>
+        <w:t>Geopandas</w:t>
+      </w:r>
+      <w:proofErr w:type="spellEnd"/>
+      <w:r>
+        <w:rPr>
+          <w:rFonts w:ascii="Times New Roman" w:hAnsi="Times New Roman" w:cs="Times New Roman"/>
+          <w:sz w:val="24"/>
+          <w:szCs w:val="24"/>
+        </w:rPr>
+        <w:t xml:space="preserve">, </w:t>
+      </w:r>
+      <w:r>
+        <w:rPr>
+          <w:rFonts w:ascii="Times New Roman" w:hAnsi="Times New Roman" w:cs="Times New Roman"/>
+          <w:sz w:val="24"/>
+          <w:szCs w:val="24"/>
+        </w:rPr>
+        <w:t xml:space="preserve">this </w:t>
+      </w:r>
+      <w:r>
+        <w:rPr>
+          <w:rFonts w:ascii="Times New Roman" w:hAnsi="Times New Roman" w:cs="Times New Roman"/>
+          <w:sz w:val="24"/>
+          <w:szCs w:val="24"/>
+        </w:rPr>
+        <w:t xml:space="preserve">data can be put into a format </w:t>
+      </w:r>
+      <w:r>
+        <w:rPr>
+          <w:rFonts w:ascii="Times New Roman" w:hAnsi="Times New Roman" w:cs="Times New Roman"/>
+          <w:sz w:val="24"/>
+          <w:szCs w:val="24"/>
+        </w:rPr>
+        <w:t>that allows for easy analysis and visualization.</w:t>
+      </w:r>
+      <w:r>
+        <w:rPr>
+          <w:rFonts w:ascii="Times New Roman" w:hAnsi="Times New Roman" w:cs="Times New Roman"/>
+          <w:sz w:val="24"/>
+          <w:szCs w:val="24"/>
+        </w:rPr>
+        <w:t xml:space="preserve">  </w:t>
+      </w:r>
+      <w:r>
+        <w:rPr>
+          <w:rFonts w:ascii="Times New Roman" w:hAnsi="Times New Roman" w:cs="Times New Roman"/>
+          <w:sz w:val="24"/>
+          <w:szCs w:val="24"/>
+        </w:rPr>
+        <w:t xml:space="preserve">Prediction models such as regression analysis allow for the prediction of </w:t>
+      </w:r>
+      <w:r>
+        <w:rPr>
+          <w:rFonts w:ascii="Times New Roman" w:hAnsi="Times New Roman" w:cs="Times New Roman"/>
+          <w:sz w:val="24"/>
+          <w:szCs w:val="24"/>
+        </w:rPr>
+        <w:t>the total quantity of crime occurrences in the next month</w:t>
+      </w:r>
+      <w:r>
+        <w:rPr>
+          <w:rFonts w:ascii="Times New Roman" w:hAnsi="Times New Roman" w:cs="Times New Roman"/>
+          <w:sz w:val="24"/>
+          <w:szCs w:val="24"/>
+        </w:rPr>
+        <w:t xml:space="preserve"> as well as more specific subcategories of crime such as homicide, violent crime, etc.</w:t>
+      </w:r>
+    </w:p>
+    <w:p>
+      <w:pPr>
+        <w:spacing w:line="480" w:lineRule="auto"/>
+        <w:jc w:val="center"/>
+        <w:rPr>
+          <w:rFonts w:ascii="Times New Roman" w:hAnsi="Times New Roman" w:cs="Times New Roman"/>
+          <w:sz w:val="24"/>
+          <w:szCs w:val="24"/>
+        </w:rPr>
+      </w:pPr>
+      <w:r>
+        <w:rPr>
+          <w:rFonts w:ascii="Times New Roman" w:hAnsi="Times New Roman" w:cs="Times New Roman"/>
+          <w:b/>
+          <w:bCs/>
+          <w:sz w:val="24"/>
+          <w:szCs w:val="24"/>
+        </w:rPr>
+        <w:t>Background</w:t>
+      </w:r>
+    </w:p>
+    <w:p>
+      <w:pPr>
+        <w:spacing w:line="480" w:lineRule="auto"/>
+        <w:rPr>
+          <w:rFonts w:ascii="Times New Roman" w:hAnsi="Times New Roman" w:cs="Times New Roman"/>
+          <w:sz w:val="24"/>
+          <w:szCs w:val="24"/>
+        </w:rPr>
+      </w:pPr>
+      <w:r>
+        <w:rPr>
+          <w:rFonts w:ascii="Times New Roman" w:hAnsi="Times New Roman" w:cs="Times New Roman"/>
+          <w:sz w:val="24"/>
+          <w:szCs w:val="24"/>
+        </w:rPr>
+        <w:tab/>
+      </w:r>
+      <w:r>
+        <w:rPr>
+          <w:rFonts w:ascii="Times New Roman" w:hAnsi="Times New Roman" w:cs="Times New Roman"/>
+          <w:sz w:val="24"/>
+          <w:szCs w:val="24"/>
+        </w:rPr>
+        <w:t>The relationship between crime and the calendar is a long-discussed topic</w:t>
+      </w:r>
+      <w:r>
+        <w:rPr>
+          <w:rFonts w:ascii="Times New Roman" w:hAnsi="Times New Roman" w:cs="Times New Roman"/>
+          <w:sz w:val="24"/>
+          <w:szCs w:val="24"/>
+        </w:rPr>
+        <w:t>—</w:t>
+      </w:r>
+      <w:r>
+        <w:rPr>
+          <w:rFonts w:ascii="Times New Roman" w:hAnsi="Times New Roman" w:cs="Times New Roman"/>
+          <w:sz w:val="24"/>
+          <w:szCs w:val="24"/>
+        </w:rPr>
+        <w:t xml:space="preserve">it is common knowledge that </w:t>
+      </w:r>
+      <w:r>
+        <w:rPr>
+          <w:rFonts w:ascii="Times New Roman" w:hAnsi="Times New Roman" w:cs="Times New Roman"/>
+          <w:sz w:val="24"/>
+          <w:szCs w:val="24"/>
+        </w:rPr>
+        <w:t xml:space="preserve">murder rates increase in the summer, resulting in the famous correlation between ice cream sales and murder, oft-used by statistics professors </w:t>
       </w:r>
       <w:proofErr w:type="gramStart"/>
       <w:r>
@@ -32,6 +282,143 @@
           <w:sz w:val="24"/>
           <w:szCs w:val="24"/>
         </w:rPr>
+        <w:t>in an attempt to</w:t>
+      </w:r>
+      <w:proofErr w:type="gramEnd"/>
+      <w:r>
+        <w:rPr>
+          <w:rFonts w:ascii="Times New Roman" w:hAnsi="Times New Roman" w:cs="Times New Roman"/>
+          <w:sz w:val="24"/>
+          <w:szCs w:val="24"/>
+        </w:rPr>
+        <w:t xml:space="preserve"> explain the difference between correlation and causation.  </w:t>
+      </w:r>
+      <w:r>
+        <w:rPr>
+          <w:rFonts w:ascii="Times New Roman" w:hAnsi="Times New Roman" w:cs="Times New Roman"/>
+          <w:sz w:val="24"/>
+          <w:szCs w:val="24"/>
+        </w:rPr>
+        <w:t xml:space="preserve">What other trends can we find when we examine </w:t>
+      </w:r>
+      <w:r>
+        <w:rPr>
+          <w:rFonts w:ascii="Times New Roman" w:hAnsi="Times New Roman" w:cs="Times New Roman"/>
+          <w:sz w:val="24"/>
+          <w:szCs w:val="24"/>
+        </w:rPr>
+        <w:t xml:space="preserve">monthly crime data over 5 years’ time?   </w:t>
+      </w:r>
+      <w:r>
+        <w:rPr>
+          <w:rFonts w:ascii="Times New Roman" w:hAnsi="Times New Roman" w:cs="Times New Roman"/>
+          <w:sz w:val="24"/>
+          <w:szCs w:val="24"/>
+        </w:rPr>
+        <w:t xml:space="preserve">Are certain </w:t>
+      </w:r>
+      <w:r>
+        <w:rPr>
+          <w:rFonts w:ascii="Times New Roman" w:hAnsi="Times New Roman" w:cs="Times New Roman"/>
+          <w:sz w:val="24"/>
+          <w:szCs w:val="24"/>
+        </w:rPr>
+        <w:t>reg</w:t>
+      </w:r>
+      <w:r>
+        <w:rPr>
+          <w:rFonts w:ascii="Times New Roman" w:hAnsi="Times New Roman" w:cs="Times New Roman"/>
+          <w:sz w:val="24"/>
+          <w:szCs w:val="24"/>
+        </w:rPr>
+        <w:t xml:space="preserve">ions </w:t>
+      </w:r>
+      <w:r>
+        <w:rPr>
+          <w:rFonts w:ascii="Times New Roman" w:hAnsi="Times New Roman" w:cs="Times New Roman"/>
+          <w:sz w:val="24"/>
+          <w:szCs w:val="24"/>
+        </w:rPr>
+        <w:t xml:space="preserve">within the county more prone to certain types of crime than others?  </w:t>
+      </w:r>
+      <w:r>
+        <w:rPr>
+          <w:rFonts w:ascii="Times New Roman" w:hAnsi="Times New Roman" w:cs="Times New Roman"/>
+          <w:sz w:val="24"/>
+          <w:szCs w:val="24"/>
+        </w:rPr>
+        <w:t xml:space="preserve">Using this past November as testing data, the goal of this project is to </w:t>
+      </w:r>
+      <w:r>
+        <w:rPr>
+          <w:rFonts w:ascii="Times New Roman" w:hAnsi="Times New Roman" w:cs="Times New Roman"/>
+          <w:sz w:val="24"/>
+          <w:szCs w:val="24"/>
+        </w:rPr>
+        <w:t xml:space="preserve">predict the number of crime incidents in Prince George’s County in December of 2023, with the ability to </w:t>
+      </w:r>
+      <w:proofErr w:type="gramStart"/>
+      <w:r>
+        <w:rPr>
+          <w:rFonts w:ascii="Times New Roman" w:hAnsi="Times New Roman" w:cs="Times New Roman"/>
+          <w:sz w:val="24"/>
+          <w:szCs w:val="24"/>
+        </w:rPr>
+        <w:t>select for</w:t>
+      </w:r>
+      <w:proofErr w:type="gramEnd"/>
+      <w:r>
+        <w:rPr>
+          <w:rFonts w:ascii="Times New Roman" w:hAnsi="Times New Roman" w:cs="Times New Roman"/>
+          <w:sz w:val="24"/>
+          <w:szCs w:val="24"/>
+        </w:rPr>
+        <w:t xml:space="preserve"> location and subcategory of crime.</w:t>
+      </w:r>
+    </w:p>
+    <w:p>
+      <w:pPr>
+        <w:spacing w:line="480" w:lineRule="auto"/>
+        <w:rPr>
+          <w:rFonts w:ascii="Times New Roman" w:hAnsi="Times New Roman" w:cs="Times New Roman"/>
+          <w:sz w:val="24"/>
+          <w:szCs w:val="24"/>
+        </w:rPr>
+      </w:pPr>
+    </w:p>
+    <w:p>
+      <w:pPr>
+        <w:spacing w:line="480" w:lineRule="auto"/>
+        <w:rPr>
+          <w:rFonts w:ascii="Times New Roman" w:hAnsi="Times New Roman" w:cs="Times New Roman"/>
+          <w:sz w:val="24"/>
+          <w:szCs w:val="24"/>
+        </w:rPr>
+      </w:pPr>
+      <w:r>
+        <w:rPr>
+          <w:rFonts w:ascii="Times New Roman" w:hAnsi="Times New Roman" w:cs="Times New Roman"/>
+          <w:sz w:val="24"/>
+          <w:szCs w:val="24"/>
+        </w:rPr>
+        <w:t xml:space="preserve">To generate predictive data about aggregate crime throughout the county, we turned to a logistic regression model, specifically polynomial regression.  From the data we compiled for February </w:t>
+      </w:r>
+      <w:r>
+        <w:rPr>
+          <w:rFonts w:ascii="Times New Roman" w:hAnsi="Times New Roman" w:cs="Times New Roman"/>
+          <w:sz w:val="24"/>
+          <w:szCs w:val="24"/>
+        </w:rPr>
+        <w:lastRenderedPageBreak/>
+        <w:t xml:space="preserve">of 2017 through November of 2023, we found the best method to be to sort each crime instance into </w:t>
+      </w:r>
+      <w:proofErr w:type="gramStart"/>
+      <w:r>
+        <w:rPr>
+          <w:rFonts w:ascii="Times New Roman" w:hAnsi="Times New Roman" w:cs="Times New Roman"/>
+          <w:sz w:val="24"/>
+          <w:szCs w:val="24"/>
+        </w:rPr>
         <w:t>one month</w:t>
       </w:r>
       <w:proofErr w:type="gramEnd"/>
@@ -41,23 +428,7 @@
           <w:sz w:val="24"/>
           <w:szCs w:val="24"/>
         </w:rPr>
-        <w:t xml:space="preserve"> bins, displaying the total number of crimes occurring in any given month.  This process required extensive effort to clean up and process the initial data, but the result was a scatter plot, showing the total number of instances of crime for each month in the specified period.  The subsequent task was to fit this data to a curve.  To avoid a polynomial that would overfit or underfit the data, we ran the regression calculation </w:t>
-      </w:r>
-      <w:r>
-        <w:rPr>
-          <w:rFonts w:ascii="Times New Roman" w:hAnsi="Times New Roman" w:cs="Times New Roman"/>
-          <w:sz w:val="24"/>
-          <w:szCs w:val="24"/>
-        </w:rPr>
-        <w:t>using 80% of the data as training data</w:t>
-      </w:r>
-      <w:r>
-        <w:rPr>
-          <w:rFonts w:ascii="Times New Roman" w:hAnsi="Times New Roman" w:cs="Times New Roman"/>
-          <w:sz w:val="24"/>
-          <w:szCs w:val="24"/>
-        </w:rPr>
-        <w:t xml:space="preserve"> for every degree of polynomial, from 1 (a line) to 20 to determine which generated the lowest mean absolute error with the remaining 20% of the data, used as testing data.  Ultimately, the degree 13 polynomial was found to generate the lowest error.  However, (include details of after month of November is completed).</w:t>
+        <w:t xml:space="preserve"> bins, displaying the total number of crimes occurring in any given month.  This process required extensive effort to clean up and process the initial data, but the result was a scatter plot, showing the total number of instances of crime for each month in the specified period.  The subsequent task was to fit this data to a curve.  To avoid a polynomial that would overfit or underfit the data, we ran the regression calculation using 80% of the data as training data for every degree of polynomial, from 1 (a line) to 20 to determine which generated the lowest mean absolute error with the remaining 20% of the data, used as testing data.  Ultimately, the degree 13 polynomial was found to generate the lowest error.  However, (include details of after month of November is completed).</w:t>
       </w:r>
     </w:p>
     <w:p>
@@ -534,6 +905,16 @@
     <w:semiHidden/>
     <w:unhideWhenUsed/>
   </w:style>
+  <w:style w:type="paragraph" w:styleId="Revision">
+    <w:name w:val="Revision"/>
+    <w:hidden/>
+    <w:uiPriority w:val="99"/>
+    <w:semiHidden/>
+    <w:rsid w:val="0040123F"/>
+    <w:pPr>
+      <w:spacing w:after="0" w:line="240" w:lineRule="auto"/>
+    </w:pPr>
+  </w:style>
 </w:styles>
 </file>
 

</xml_diff>

<commit_message>
Backend, frontend, future writeup
</commit_message>
<xml_diff>
--- a/Final Project Write Up.docx
+++ b/Final Project Write Up.docx
@@ -144,8 +144,16 @@
         <w:rPr>
           <w:rFonts w:ascii="Times New Roman" w:hAnsi="Times New Roman" w:cs="Times New Roman"/>
         </w:rPr>
-        <w:t>Prof. Mohammad T. Hajiaghayi</w:t>
-      </w:r>
+        <w:t xml:space="preserve">Prof. Mohammad T. </w:t>
+      </w:r>
+      <w:proofErr w:type="spellStart"/>
+      <w:r>
+        <w:rPr>
+          <w:rFonts w:ascii="Times New Roman" w:hAnsi="Times New Roman" w:cs="Times New Roman"/>
+        </w:rPr>
+        <w:t>Hajiaghayi</w:t>
+      </w:r>
+      <w:proofErr w:type="spellEnd"/>
     </w:p>
     <w:p>
       <w:pPr>
@@ -258,7 +266,6 @@
           <w:b/>
           <w:bCs/>
         </w:rPr>
-        <w:lastRenderedPageBreak/>
         <w:t xml:space="preserve">Predicting </w:t>
       </w:r>
       <w:r>
@@ -355,7 +362,21 @@
         <w:rPr>
           <w:rFonts w:ascii="Times New Roman" w:hAnsi="Times New Roman" w:cs="Times New Roman"/>
         </w:rPr>
-        <w:t xml:space="preserve">SQL, Json, and </w:t>
+        <w:t xml:space="preserve">SQL, </w:t>
+      </w:r>
+      <w:proofErr w:type="spellStart"/>
+      <w:r>
+        <w:rPr>
+          <w:rFonts w:ascii="Times New Roman" w:hAnsi="Times New Roman" w:cs="Times New Roman"/>
+        </w:rPr>
+        <w:t>Json</w:t>
+      </w:r>
+      <w:proofErr w:type="spellEnd"/>
+      <w:r>
+        <w:rPr>
+          <w:rFonts w:ascii="Times New Roman" w:hAnsi="Times New Roman" w:cs="Times New Roman"/>
+        </w:rPr>
+        <w:t xml:space="preserve">, and </w:t>
       </w:r>
       <w:r>
         <w:rPr>
@@ -542,7 +563,21 @@
         <w:rPr>
           <w:rFonts w:ascii="Times New Roman" w:hAnsi="Times New Roman" w:cs="Times New Roman"/>
         </w:rPr>
-        <w:t xml:space="preserve">murder rates increase in the summer, resulting in the famous correlation between ice cream sales and murder, oft-used by statistics professors in an attempt to explain the difference between correlation and causation.  </w:t>
+        <w:t xml:space="preserve">murder rates increase in the summer, resulting in the famous correlation between ice cream sales and murder, oft-used by statistics professors </w:t>
+      </w:r>
+      <w:proofErr w:type="gramStart"/>
+      <w:r>
+        <w:rPr>
+          <w:rFonts w:ascii="Times New Roman" w:hAnsi="Times New Roman" w:cs="Times New Roman"/>
+        </w:rPr>
+        <w:t>in an attempt to</w:t>
+      </w:r>
+      <w:proofErr w:type="gramEnd"/>
+      <w:r>
+        <w:rPr>
+          <w:rFonts w:ascii="Times New Roman" w:hAnsi="Times New Roman" w:cs="Times New Roman"/>
+        </w:rPr>
+        <w:t xml:space="preserve"> explain the difference between correlation and causation.  </w:t>
       </w:r>
       <w:r>
         <w:rPr>
@@ -566,7 +601,21 @@
         <w:rPr>
           <w:rFonts w:ascii="Times New Roman" w:hAnsi="Times New Roman" w:cs="Times New Roman"/>
         </w:rPr>
-        <w:t>Can we effectively predict the number of total crime occurrences in Prince George’s county in the next month</w:t>
+        <w:t xml:space="preserve">Can we effectively predict the number of total crime occurrences in </w:t>
+      </w:r>
+      <w:proofErr w:type="gramStart"/>
+      <w:r>
+        <w:rPr>
+          <w:rFonts w:ascii="Times New Roman" w:hAnsi="Times New Roman" w:cs="Times New Roman"/>
+        </w:rPr>
+        <w:t>Prince George’s county</w:t>
+      </w:r>
+      <w:proofErr w:type="gramEnd"/>
+      <w:r>
+        <w:rPr>
+          <w:rFonts w:ascii="Times New Roman" w:hAnsi="Times New Roman" w:cs="Times New Roman"/>
+        </w:rPr>
+        <w:t xml:space="preserve"> in the next month</w:t>
       </w:r>
       <w:r>
         <w:rPr>
@@ -620,8 +669,16 @@
         <w:rPr>
           <w:rFonts w:ascii="Times New Roman" w:hAnsi="Times New Roman" w:cs="Times New Roman"/>
         </w:rPr>
-        <w:t>(admittedly less reliable) day-by-day breakdown</w:t>
-      </w:r>
+        <w:t xml:space="preserve">(admittedly less reliable) day-by-day </w:t>
+      </w:r>
+      <w:proofErr w:type="gramStart"/>
+      <w:r>
+        <w:rPr>
+          <w:rFonts w:ascii="Times New Roman" w:hAnsi="Times New Roman" w:cs="Times New Roman"/>
+        </w:rPr>
+        <w:t>breakdown</w:t>
+      </w:r>
+      <w:proofErr w:type="gramEnd"/>
     </w:p>
     <w:p>
       <w:pPr>
@@ -700,12 +757,14 @@
         </w:rPr>
         <w:t xml:space="preserve">requests and </w:t>
       </w:r>
+      <w:proofErr w:type="spellStart"/>
       <w:r>
         <w:rPr>
           <w:rFonts w:ascii="Times New Roman" w:hAnsi="Times New Roman" w:cs="Times New Roman"/>
         </w:rPr>
         <w:t>Json</w:t>
       </w:r>
+      <w:proofErr w:type="spellEnd"/>
       <w:r>
         <w:rPr>
           <w:rFonts w:ascii="Times New Roman" w:hAnsi="Times New Roman" w:cs="Times New Roman"/>
@@ -760,11 +819,19 @@
         </w:rPr>
         <w:t xml:space="preserve">Pandas </w:t>
       </w:r>
-      <w:r>
-        <w:rPr>
-          <w:rFonts w:ascii="Times New Roman" w:hAnsi="Times New Roman" w:cs="Times New Roman"/>
-        </w:rPr>
-        <w:t xml:space="preserve">DataFrame </w:t>
+      <w:proofErr w:type="spellStart"/>
+      <w:r>
+        <w:rPr>
+          <w:rFonts w:ascii="Times New Roman" w:hAnsi="Times New Roman" w:cs="Times New Roman"/>
+        </w:rPr>
+        <w:t>DataFrame</w:t>
+      </w:r>
+      <w:proofErr w:type="spellEnd"/>
+      <w:r>
+        <w:rPr>
+          <w:rFonts w:ascii="Times New Roman" w:hAnsi="Times New Roman" w:cs="Times New Roman"/>
+        </w:rPr>
+        <w:t xml:space="preserve"> </w:t>
       </w:r>
       <w:r>
         <w:rPr>
@@ -800,7 +867,21 @@
         <w:rPr>
           <w:rFonts w:ascii="Times New Roman" w:hAnsi="Times New Roman" w:cs="Times New Roman"/>
         </w:rPr>
-        <w:t xml:space="preserve">For each crime instance, this DataFrame showed the case ID, date, </w:t>
+        <w:t xml:space="preserve">For each crime instance, this </w:t>
+      </w:r>
+      <w:proofErr w:type="spellStart"/>
+      <w:r>
+        <w:rPr>
+          <w:rFonts w:ascii="Times New Roman" w:hAnsi="Times New Roman" w:cs="Times New Roman"/>
+        </w:rPr>
+        <w:t>DataFrame</w:t>
+      </w:r>
+      <w:proofErr w:type="spellEnd"/>
+      <w:r>
+        <w:rPr>
+          <w:rFonts w:ascii="Times New Roman" w:hAnsi="Times New Roman" w:cs="Times New Roman"/>
+        </w:rPr>
+        <w:t xml:space="preserve"> showed the case ID, date, </w:t>
       </w:r>
       <w:r>
         <w:rPr>
@@ -832,17 +913,39 @@
         </w:rPr>
         <w:t xml:space="preserve">found at a separate location on the same website, and the same process for importation was used to create a </w:t>
       </w:r>
-      <w:r>
-        <w:rPr>
-          <w:rFonts w:ascii="Times New Roman" w:hAnsi="Times New Roman" w:cs="Times New Roman"/>
-        </w:rPr>
-        <w:t xml:space="preserve">DataFrame </w:t>
-      </w:r>
-      <w:r>
-        <w:rPr>
-          <w:rFonts w:ascii="Times New Roman" w:hAnsi="Times New Roman" w:cs="Times New Roman"/>
-        </w:rPr>
-        <w:t xml:space="preserve">from this data before the two DataFrames were merged </w:t>
+      <w:proofErr w:type="spellStart"/>
+      <w:r>
+        <w:rPr>
+          <w:rFonts w:ascii="Times New Roman" w:hAnsi="Times New Roman" w:cs="Times New Roman"/>
+        </w:rPr>
+        <w:t>DataFrame</w:t>
+      </w:r>
+      <w:proofErr w:type="spellEnd"/>
+      <w:r>
+        <w:rPr>
+          <w:rFonts w:ascii="Times New Roman" w:hAnsi="Times New Roman" w:cs="Times New Roman"/>
+        </w:rPr>
+        <w:t xml:space="preserve"> </w:t>
+      </w:r>
+      <w:r>
+        <w:rPr>
+          <w:rFonts w:ascii="Times New Roman" w:hAnsi="Times New Roman" w:cs="Times New Roman"/>
+        </w:rPr>
+        <w:t xml:space="preserve">from this data before the two </w:t>
+      </w:r>
+      <w:proofErr w:type="spellStart"/>
+      <w:r>
+        <w:rPr>
+          <w:rFonts w:ascii="Times New Roman" w:hAnsi="Times New Roman" w:cs="Times New Roman"/>
+        </w:rPr>
+        <w:t>DataFrames</w:t>
+      </w:r>
+      <w:proofErr w:type="spellEnd"/>
+      <w:r>
+        <w:rPr>
+          <w:rFonts w:ascii="Times New Roman" w:hAnsi="Times New Roman" w:cs="Times New Roman"/>
+        </w:rPr>
+        <w:t xml:space="preserve"> were merged </w:t>
       </w:r>
       <w:r>
         <w:rPr>
@@ -926,7 +1029,21 @@
         <w:rPr>
           <w:rFonts w:ascii="Times New Roman" w:hAnsi="Times New Roman" w:cs="Times New Roman"/>
         </w:rPr>
-        <w:t xml:space="preserve">cleaned DataFrame can be seen in figure 1 </w:t>
+        <w:t xml:space="preserve">cleaned </w:t>
+      </w:r>
+      <w:proofErr w:type="spellStart"/>
+      <w:r>
+        <w:rPr>
+          <w:rFonts w:ascii="Times New Roman" w:hAnsi="Times New Roman" w:cs="Times New Roman"/>
+        </w:rPr>
+        <w:t>DataFrame</w:t>
+      </w:r>
+      <w:proofErr w:type="spellEnd"/>
+      <w:r>
+        <w:rPr>
+          <w:rFonts w:ascii="Times New Roman" w:hAnsi="Times New Roman" w:cs="Times New Roman"/>
+        </w:rPr>
+        <w:t xml:space="preserve"> can be seen in figure 1 </w:t>
       </w:r>
       <w:r>
         <w:rPr>
@@ -1010,7 +1127,7 @@
                 <v:stroke joinstyle="miter"/>
                 <v:path gradientshapeok="t" o:connecttype="rect"/>
               </v:shapetype>
-              <v:shape id="Text Box 1" o:spid="_x0000_s1026" type="#_x0000_t202" style="position:absolute;margin-left:416.8pt;margin-top:313.2pt;width:468pt;height:.05pt;z-index:251672576;visibility:visible;mso-wrap-style:square;mso-wrap-distance-left:9pt;mso-wrap-distance-top:0;mso-wrap-distance-right:9pt;mso-wrap-distance-bottom:0;mso-position-horizontal:right;mso-position-horizontal-relative:margin;mso-position-vertical:absolute;mso-position-vertical-relative:text;v-text-anchor:top" o:gfxdata="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" stroked="f">
+              <v:shape id="Text Box 1" o:spid="_x0000_s1026" type="#_x0000_t202" style="position:absolute;margin-left:416.8pt;margin-top:313.2pt;width:468pt;height:.05pt;z-index:251672576;visibility:visible;mso-wrap-style:square;mso-wrap-distance-left:9pt;mso-wrap-distance-top:0;mso-wrap-distance-right:9pt;mso-wrap-distance-bottom:0;mso-position-horizontal:right;mso-position-horizontal-relative:margin;mso-position-vertical:absolute;mso-position-vertical-relative:text;v-text-anchor:top" o:gfxdata="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" stroked="f">
                 <v:textbox style="mso-fit-shape-to-text:t" inset="0,0,0,0">
                   <w:txbxContent>
                     <w:p>
@@ -1048,7 +1165,7 @@
           <w:noProof/>
         </w:rPr>
         <w:drawing>
-          <wp:anchor distT="0" distB="0" distL="114300" distR="114300" simplePos="0" relativeHeight="251670528" behindDoc="0" locked="0" layoutInCell="1" allowOverlap="1" wp14:anchorId="5DC526F8" wp14:editId="7A800004">
+          <wp:anchor distT="0" distB="0" distL="114300" distR="114300" simplePos="0" relativeHeight="251670528" behindDoc="0" locked="0" layoutInCell="1" allowOverlap="1" wp14:anchorId="5DC526F8" wp14:editId="0B61E5DF">
             <wp:simplePos x="0" y="0"/>
             <wp:positionH relativeFrom="margin">
               <wp:posOffset>22860</wp:posOffset>
@@ -1142,11 +1259,19 @@
         </w:rPr>
         <w:t xml:space="preserve">To generate predictive data about aggregate crime throughout the county, we turned to a logistic regression model, specifically polynomial regression.  From the data we compiled for February of 2017 through November of 2023, we found the best method to be to sort </w:t>
       </w:r>
-      <w:r>
-        <w:rPr>
-          <w:rFonts w:ascii="Times New Roman" w:hAnsi="Times New Roman" w:cs="Times New Roman"/>
-        </w:rPr>
-        <w:t>all of the</w:t>
+      <w:proofErr w:type="gramStart"/>
+      <w:r>
+        <w:rPr>
+          <w:rFonts w:ascii="Times New Roman" w:hAnsi="Times New Roman" w:cs="Times New Roman"/>
+        </w:rPr>
+        <w:t>all of</w:t>
+      </w:r>
+      <w:proofErr w:type="gramEnd"/>
+      <w:r>
+        <w:rPr>
+          <w:rFonts w:ascii="Times New Roman" w:hAnsi="Times New Roman" w:cs="Times New Roman"/>
+        </w:rPr>
+        <w:t xml:space="preserve"> the</w:t>
       </w:r>
       <w:r>
         <w:rPr>
@@ -1393,11 +1518,7 @@
           </mc:Choice>
           <mc:Fallback>
             <w:pict>
-              <v:shapetype w14:anchorId="1C863043" id="_x0000_t202" coordsize="21600,21600" o:spt="202" path="m,l,21600r21600,l21600,xe">
-                <v:stroke joinstyle="miter"/>
-                <v:path gradientshapeok="t" o:connecttype="rect"/>
-              </v:shapetype>
-              <v:shape id="_x0000_s1027" type="#_x0000_t202" style="position:absolute;margin-left:0;margin-top:222pt;width:277.2pt;height:.05pt;z-index:251660288;visibility:visible;mso-wrap-style:square;mso-width-percent:0;mso-wrap-distance-left:9pt;mso-wrap-distance-top:0;mso-wrap-distance-right:9pt;mso-wrap-distance-bottom:0;mso-position-horizontal:left;mso-position-horizontal-relative:margin;mso-position-vertical:absolute;mso-position-vertical-relative:text;mso-width-percent:0;mso-width-relative:margin;v-text-anchor:top" o:gfxdata="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" stroked="f">
+              <v:shape w14:anchorId="1C863043" id="_x0000_s1027" type="#_x0000_t202" style="position:absolute;margin-left:0;margin-top:222pt;width:277.2pt;height:.05pt;z-index:251660288;visibility:visible;mso-wrap-style:square;mso-width-percent:0;mso-wrap-distance-left:9pt;mso-wrap-distance-top:0;mso-wrap-distance-right:9pt;mso-wrap-distance-bottom:0;mso-position-horizontal:left;mso-position-horizontal-relative:margin;mso-position-vertical:absolute;mso-position-vertical-relative:text;mso-width-percent:0;mso-width-relative:margin;v-text-anchor:top" o:gfxdata="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" stroked="f">
                 <v:textbox style="mso-fit-shape-to-text:t" inset="0,0,0,0">
                   <w:txbxContent>
                     <w:p>
@@ -1606,11 +1727,7 @@
           </mc:Choice>
           <mc:Fallback>
             <w:pict>
-              <v:shapetype w14:anchorId="529195D4" id="_x0000_t202" coordsize="21600,21600" o:spt="202" path="m,l,21600r21600,l21600,xe">
-                <v:stroke joinstyle="miter"/>
-                <v:path gradientshapeok="t" o:connecttype="rect"/>
-              </v:shapetype>
-              <v:shape id="_x0000_s1028" type="#_x0000_t202" style="position:absolute;margin-left:188.4pt;margin-top:303.85pt;width:266.4pt;height:.05pt;z-index:251663360;visibility:visible;mso-wrap-style:square;mso-width-percent:0;mso-wrap-distance-left:9pt;mso-wrap-distance-top:0;mso-wrap-distance-right:9pt;mso-wrap-distance-bottom:0;mso-position-horizontal:absolute;mso-position-horizontal-relative:text;mso-position-vertical:absolute;mso-position-vertical-relative:text;mso-width-percent:0;mso-width-relative:margin;v-text-anchor:top" o:gfxdata="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" stroked="f">
+              <v:shape w14:anchorId="529195D4" id="_x0000_s1028" type="#_x0000_t202" style="position:absolute;margin-left:188.4pt;margin-top:303.85pt;width:266.4pt;height:.05pt;z-index:251663360;visibility:visible;mso-wrap-style:square;mso-width-percent:0;mso-wrap-distance-left:9pt;mso-wrap-distance-top:0;mso-wrap-distance-right:9pt;mso-wrap-distance-bottom:0;mso-position-horizontal:absolute;mso-position-horizontal-relative:text;mso-position-vertical:absolute;mso-position-vertical-relative:text;mso-width-percent:0;mso-width-relative:margin;v-text-anchor:top" o:gfxdata="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" stroked="f">
                 <v:textbox style="mso-fit-shape-to-text:t" inset="0,0,0,0">
                   <w:txbxContent>
                     <w:p>
@@ -1749,6 +1866,7 @@
         </w:rPr>
         <w:t xml:space="preserve">mean absolute </w:t>
       </w:r>
+      <w:proofErr w:type="gramStart"/>
       <w:r>
         <w:rPr>
           <w:rFonts w:ascii="Times New Roman" w:hAnsi="Times New Roman" w:cs="Times New Roman"/>
@@ -1759,7 +1877,14 @@
         <w:rPr>
           <w:rFonts w:ascii="Times New Roman" w:hAnsi="Times New Roman" w:cs="Times New Roman"/>
         </w:rPr>
-        <w:t>, and predicted 2,789 total crime instances for the month of December 2023</w:t>
+        <w:t>, and</w:t>
+      </w:r>
+      <w:proofErr w:type="gramEnd"/>
+      <w:r>
+        <w:rPr>
+          <w:rFonts w:ascii="Times New Roman" w:hAnsi="Times New Roman" w:cs="Times New Roman"/>
+        </w:rPr>
+        <w:t xml:space="preserve"> predicted 2,789 total crime instances for the month of December 2023</w:t>
       </w:r>
       <w:r>
         <w:rPr>
@@ -1824,19 +1949,7 @@
             <w:rPr>
               <w:rFonts w:ascii="Cambria Math" w:hAnsi="Cambria Math" w:cs="Times New Roman"/>
             </w:rPr>
-            <m:t>M</m:t>
-          </m:r>
-          <m:r>
-            <w:rPr>
-              <w:rFonts w:ascii="Cambria Math" w:hAnsi="Cambria Math" w:cs="Times New Roman"/>
-            </w:rPr>
-            <m:t>AP</m:t>
-          </m:r>
-          <m:r>
-            <w:rPr>
-              <w:rFonts w:ascii="Cambria Math" w:hAnsi="Cambria Math" w:cs="Times New Roman"/>
-            </w:rPr>
-            <m:t>E=</m:t>
+            <m:t>MAPE=</m:t>
           </m:r>
           <m:f>
             <m:fPr>
@@ -2381,7 +2494,7 @@
           </mc:Choice>
           <mc:Fallback>
             <w:pict>
-              <v:shape w14:anchorId="72C0AC4A" id="_x0000_s1029" type="#_x0000_t202" style="position:absolute;margin-left:10.2pt;margin-top:105.65pt;width:286.8pt;height:.05pt;z-index:251666432;visibility:visible;mso-wrap-style:square;mso-wrap-distance-left:9pt;mso-wrap-distance-top:0;mso-wrap-distance-right:9pt;mso-wrap-distance-bottom:0;mso-position-horizontal:absolute;mso-position-horizontal-relative:margin;mso-position-vertical:absolute;mso-position-vertical-relative:text;v-text-anchor:top" o:gfxdata="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" stroked="f">
+              <v:shape w14:anchorId="72C0AC4A" id="_x0000_s1029" type="#_x0000_t202" style="position:absolute;margin-left:10.2pt;margin-top:105.65pt;width:286.8pt;height:.05pt;z-index:251666432;visibility:visible;mso-wrap-style:square;mso-wrap-distance-left:9pt;mso-wrap-distance-top:0;mso-wrap-distance-right:9pt;mso-wrap-distance-bottom:0;mso-position-horizontal:absolute;mso-position-horizontal-relative:margin;mso-position-vertical:absolute;mso-position-vertical-relative:text;v-text-anchor:top" o:gfxdata="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" stroked="f">
                 <v:textbox style="mso-fit-shape-to-text:t" inset="0,0,0,0">
                   <w:txbxContent>
                     <w:p>
@@ -2434,8 +2547,16 @@
         <w:rPr>
           <w:rFonts w:ascii="Times New Roman" w:hAnsi="Times New Roman" w:cs="Times New Roman"/>
         </w:rPr>
-        <w:t xml:space="preserve"> own DataFrame</w:t>
-      </w:r>
+        <w:t xml:space="preserve"> own </w:t>
+      </w:r>
+      <w:proofErr w:type="spellStart"/>
+      <w:r>
+        <w:rPr>
+          <w:rFonts w:ascii="Times New Roman" w:hAnsi="Times New Roman" w:cs="Times New Roman"/>
+        </w:rPr>
+        <w:t>DataFrame</w:t>
+      </w:r>
+      <w:proofErr w:type="spellEnd"/>
       <w:r>
         <w:rPr>
           <w:rFonts w:ascii="Times New Roman" w:hAnsi="Times New Roman" w:cs="Times New Roman"/>
@@ -2533,6 +2654,7 @@
         <w:rPr>
           <w:noProof/>
         </w:rPr>
+        <w:lastRenderedPageBreak/>
         <mc:AlternateContent>
           <mc:Choice Requires="wps">
             <w:drawing>
@@ -2602,7 +2724,7 @@
           </mc:Choice>
           <mc:Fallback>
             <w:pict>
-              <v:shape w14:anchorId="520DF84B" id="_x0000_s1030" type="#_x0000_t202" style="position:absolute;margin-left:5.4pt;margin-top:252.2pt;width:272.7pt;height:.05pt;z-index:251669504;visibility:visible;mso-wrap-style:square;mso-wrap-distance-left:9pt;mso-wrap-distance-top:0;mso-wrap-distance-right:9pt;mso-wrap-distance-bottom:0;mso-position-horizontal:absolute;mso-position-horizontal-relative:margin;mso-position-vertical:absolute;mso-position-vertical-relative:text;v-text-anchor:top" o:gfxdata="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" stroked="f">
+              <v:shape w14:anchorId="520DF84B" id="_x0000_s1030" type="#_x0000_t202" style="position:absolute;margin-left:5.4pt;margin-top:252.2pt;width:272.7pt;height:.05pt;z-index:251669504;visibility:visible;mso-wrap-style:square;mso-wrap-distance-left:9pt;mso-wrap-distance-top:0;mso-wrap-distance-right:9pt;mso-wrap-distance-bottom:0;mso-position-horizontal:absolute;mso-position-horizontal-relative:margin;mso-position-vertical:absolute;mso-position-vertical-relative:text;v-text-anchor:top" o:gfxdata="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" stroked="f">
                 <v:textbox style="mso-fit-shape-to-text:t" inset="0,0,0,0">
                   <w:txbxContent>
                     <w:p>
@@ -2639,14 +2761,7 @@
         <w:rPr>
           <w:rFonts w:ascii="Times New Roman" w:hAnsi="Times New Roman" w:cs="Times New Roman"/>
         </w:rPr>
-        <w:t xml:space="preserve">As </w:t>
-      </w:r>
-      <w:r>
-        <w:rPr>
-          <w:rFonts w:ascii="Times New Roman" w:hAnsi="Times New Roman" w:cs="Times New Roman"/>
-        </w:rPr>
-        <w:lastRenderedPageBreak/>
-        <w:t xml:space="preserve">we can see in Figure </w:t>
+        <w:t xml:space="preserve">As we can see in Figure </w:t>
       </w:r>
       <w:r>
         <w:rPr>
@@ -2742,7 +2857,21 @@
         <w:rPr>
           <w:rFonts w:ascii="Times New Roman" w:hAnsi="Times New Roman" w:cs="Times New Roman"/>
         </w:rPr>
-        <w:t xml:space="preserve">driving conditions (e.g snow, ice, sleet).  Therefore, </w:t>
+        <w:t>driving conditions (</w:t>
+      </w:r>
+      <w:proofErr w:type="spellStart"/>
+      <w:r>
+        <w:rPr>
+          <w:rFonts w:ascii="Times New Roman" w:hAnsi="Times New Roman" w:cs="Times New Roman"/>
+        </w:rPr>
+        <w:t>e.g</w:t>
+      </w:r>
+      <w:proofErr w:type="spellEnd"/>
+      <w:r>
+        <w:rPr>
+          <w:rFonts w:ascii="Times New Roman" w:hAnsi="Times New Roman" w:cs="Times New Roman"/>
+        </w:rPr>
+        <w:t xml:space="preserve"> snow, ice, sleet).  Therefore, </w:t>
       </w:r>
       <w:r>
         <w:rPr>
@@ -2796,7 +2925,21 @@
         <w:rPr>
           <w:rFonts w:ascii="Times New Roman" w:hAnsi="Times New Roman" w:cs="Times New Roman"/>
         </w:rPr>
-        <w:t>Interestingly, this value actually comes out lower</w:t>
+        <w:t xml:space="preserve">Interestingly, this value </w:t>
+      </w:r>
+      <w:proofErr w:type="gramStart"/>
+      <w:r>
+        <w:rPr>
+          <w:rFonts w:ascii="Times New Roman" w:hAnsi="Times New Roman" w:cs="Times New Roman"/>
+        </w:rPr>
+        <w:t>actually comes</w:t>
+      </w:r>
+      <w:proofErr w:type="gramEnd"/>
+      <w:r>
+        <w:rPr>
+          <w:rFonts w:ascii="Times New Roman" w:hAnsi="Times New Roman" w:cs="Times New Roman"/>
+        </w:rPr>
+        <w:t xml:space="preserve"> out lower</w:t>
       </w:r>
       <w:r>
         <w:rPr>
@@ -2944,7 +3087,21 @@
         <w:rPr>
           <w:rFonts w:ascii="Times New Roman" w:hAnsi="Times New Roman" w:cs="Times New Roman"/>
         </w:rPr>
-        <w:t xml:space="preserve"> (e.g. month, season, day of the week, etc)</w:t>
+        <w:t xml:space="preserve"> (e.g. month, season, day of the week, </w:t>
+      </w:r>
+      <w:proofErr w:type="spellStart"/>
+      <w:r>
+        <w:rPr>
+          <w:rFonts w:ascii="Times New Roman" w:hAnsi="Times New Roman" w:cs="Times New Roman"/>
+        </w:rPr>
+        <w:t>etc</w:t>
+      </w:r>
+      <w:proofErr w:type="spellEnd"/>
+      <w:r>
+        <w:rPr>
+          <w:rFonts w:ascii="Times New Roman" w:hAnsi="Times New Roman" w:cs="Times New Roman"/>
+        </w:rPr>
+        <w:t>)</w:t>
       </w:r>
       <w:r>
         <w:rPr>
@@ -3041,7 +3198,21 @@
         <w:rPr>
           <w:rFonts w:ascii="Times New Roman" w:hAnsi="Times New Roman" w:cs="Times New Roman"/>
         </w:rPr>
-        <w:t>As an example projection, th</w:t>
+        <w:t xml:space="preserve">As an </w:t>
+      </w:r>
+      <w:proofErr w:type="gramStart"/>
+      <w:r>
+        <w:rPr>
+          <w:rFonts w:ascii="Times New Roman" w:hAnsi="Times New Roman" w:cs="Times New Roman"/>
+        </w:rPr>
+        <w:t>example</w:t>
+      </w:r>
+      <w:proofErr w:type="gramEnd"/>
+      <w:r>
+        <w:rPr>
+          <w:rFonts w:ascii="Times New Roman" w:hAnsi="Times New Roman" w:cs="Times New Roman"/>
+        </w:rPr>
+        <w:t xml:space="preserve"> projection, th</w:t>
       </w:r>
       <w:r>
         <w:rPr>
@@ -3054,7 +3225,7 @@
           <w:noProof/>
         </w:rPr>
         <w:drawing>
-          <wp:anchor distT="0" distB="0" distL="114300" distR="114300" simplePos="0" relativeHeight="251680768" behindDoc="0" locked="0" layoutInCell="1" allowOverlap="1" wp14:anchorId="2945B216" wp14:editId="389B28BF">
+          <wp:anchor distT="0" distB="0" distL="114300" distR="114300" simplePos="0" relativeHeight="251680768" behindDoc="0" locked="0" layoutInCell="1" allowOverlap="1" wp14:anchorId="2945B216" wp14:editId="3CE07E81">
             <wp:simplePos x="0" y="0"/>
             <wp:positionH relativeFrom="margin">
               <wp:posOffset>60960</wp:posOffset>
@@ -3199,7 +3370,7 @@
           </mc:Choice>
           <mc:Fallback>
             <w:pict>
-              <v:shape w14:anchorId="2CE415C4" id="_x0000_s1031" type="#_x0000_t202" style="position:absolute;margin-left:0;margin-top:180.95pt;width:301.1pt;height:.05pt;z-index:251675648;visibility:visible;mso-wrap-style:square;mso-width-percent:0;mso-wrap-distance-left:9pt;mso-wrap-distance-top:0;mso-wrap-distance-right:9pt;mso-wrap-distance-bottom:0;mso-position-horizontal:left;mso-position-horizontal-relative:margin;mso-position-vertical:absolute;mso-position-vertical-relative:text;mso-width-percent:0;mso-width-relative:margin;v-text-anchor:top" o:gfxdata="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" stroked="f">
+              <v:shape w14:anchorId="2CE415C4" id="_x0000_s1031" type="#_x0000_t202" style="position:absolute;margin-left:0;margin-top:180.95pt;width:301.1pt;height:.05pt;z-index:251675648;visibility:visible;mso-wrap-style:square;mso-width-percent:0;mso-wrap-distance-left:9pt;mso-wrap-distance-top:0;mso-wrap-distance-right:9pt;mso-wrap-distance-bottom:0;mso-position-horizontal:left;mso-position-horizontal-relative:margin;mso-position-vertical:absolute;mso-position-vertical-relative:text;mso-width-percent:0;mso-width-relative:margin;v-text-anchor:top" o:gfxdata="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" stroked="f">
                 <v:textbox style="mso-fit-shape-to-text:t" inset="0,0,0,0">
                   <w:txbxContent>
                     <w:p>
@@ -3294,7 +3465,7 @@
           <w:noProof/>
         </w:rPr>
         <w:drawing>
-          <wp:anchor distT="0" distB="0" distL="114300" distR="114300" simplePos="0" relativeHeight="251679744" behindDoc="0" locked="0" layoutInCell="1" allowOverlap="1" wp14:anchorId="1C524083" wp14:editId="7A3CE54C">
+          <wp:anchor distT="0" distB="0" distL="114300" distR="114300" simplePos="0" relativeHeight="251679744" behindDoc="0" locked="0" layoutInCell="1" allowOverlap="1" wp14:anchorId="1C524083" wp14:editId="3288959D">
             <wp:simplePos x="0" y="0"/>
             <wp:positionH relativeFrom="margin">
               <wp:align>left</wp:align>
@@ -3460,7 +3631,7 @@
           </mc:Choice>
           <mc:Fallback>
             <w:pict>
-              <v:shape w14:anchorId="4AF7330A" id="_x0000_s1032" type="#_x0000_t202" style="position:absolute;margin-left:3.6pt;margin-top:382.95pt;width:295.8pt;height:.05pt;z-index:251678720;visibility:visible;mso-wrap-style:square;mso-wrap-distance-left:9pt;mso-wrap-distance-top:0;mso-wrap-distance-right:9pt;mso-wrap-distance-bottom:0;mso-position-horizontal:absolute;mso-position-horizontal-relative:margin;mso-position-vertical:absolute;mso-position-vertical-relative:text;v-text-anchor:top" o:gfxdata="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" stroked="f">
+              <v:shape w14:anchorId="4AF7330A" id="_x0000_s1032" type="#_x0000_t202" style="position:absolute;margin-left:3.6pt;margin-top:382.95pt;width:295.8pt;height:.05pt;z-index:251678720;visibility:visible;mso-wrap-style:square;mso-wrap-distance-left:9pt;mso-wrap-distance-top:0;mso-wrap-distance-right:9pt;mso-wrap-distance-bottom:0;mso-position-horizontal:absolute;mso-position-horizontal-relative:margin;mso-position-vertical:absolute;mso-position-vertical-relative:text;v-text-anchor:top" o:gfxdata="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" stroked="f">
                 <v:textbox style="mso-fit-shape-to-text:t" inset="0,0,0,0">
                   <w:txbxContent>
                     <w:p>
@@ -3487,7 +3658,7 @@
           <w:noProof/>
         </w:rPr>
         <w:drawing>
-          <wp:anchor distT="0" distB="0" distL="114300" distR="114300" simplePos="0" relativeHeight="251681792" behindDoc="0" locked="0" layoutInCell="1" allowOverlap="1" wp14:anchorId="5D447E09" wp14:editId="7BEF0F2D">
+          <wp:anchor distT="0" distB="0" distL="114300" distR="114300" simplePos="0" relativeHeight="251681792" behindDoc="0" locked="0" layoutInCell="1" allowOverlap="1" wp14:anchorId="5D447E09" wp14:editId="5006DE3C">
             <wp:simplePos x="0" y="0"/>
             <wp:positionH relativeFrom="margin">
               <wp:posOffset>-30480</wp:posOffset>
@@ -3631,7 +3802,7 @@
           </mc:Choice>
           <mc:Fallback>
             <w:pict>
-              <v:shape w14:anchorId="0B532F28" id="_x0000_s1033" type="#_x0000_t202" style="position:absolute;margin-left:0;margin-top:121.05pt;width:300.7pt;height:.05pt;z-index:251683840;visibility:visible;mso-wrap-style:square;mso-wrap-distance-left:9pt;mso-wrap-distance-top:0;mso-wrap-distance-right:9pt;mso-wrap-distance-bottom:0;mso-position-horizontal:left;mso-position-horizontal-relative:margin;mso-position-vertical:absolute;mso-position-vertical-relative:text;v-text-anchor:top" o:gfxdata="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" stroked="f">
+              <v:shape w14:anchorId="0B532F28" id="_x0000_s1033" type="#_x0000_t202" style="position:absolute;margin-left:0;margin-top:121.05pt;width:300.7pt;height:.05pt;z-index:251683840;visibility:visible;mso-wrap-style:square;mso-wrap-distance-left:9pt;mso-wrap-distance-top:0;mso-wrap-distance-right:9pt;mso-wrap-distance-bottom:0;mso-position-horizontal:left;mso-position-horizontal-relative:margin;mso-position-vertical:absolute;mso-position-vertical-relative:text;v-text-anchor:top" o:gfxdata="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" stroked="f">
                 <v:textbox style="mso-fit-shape-to-text:t" inset="0,0,0,0">
                   <w:txbxContent>
                     <w:p>
@@ -3657,7 +3828,21 @@
         <w:rPr>
           <w:rFonts w:ascii="Times New Roman" w:hAnsi="Times New Roman" w:cs="Times New Roman"/>
         </w:rPr>
-        <w:t xml:space="preserve">Prophet also allows for the generation of more detailed componentwise trend graphs (see figure </w:t>
+        <w:t xml:space="preserve">Prophet also allows for the generation of more detailed </w:t>
+      </w:r>
+      <w:proofErr w:type="spellStart"/>
+      <w:r>
+        <w:rPr>
+          <w:rFonts w:ascii="Times New Roman" w:hAnsi="Times New Roman" w:cs="Times New Roman"/>
+        </w:rPr>
+        <w:t>componentwise</w:t>
+      </w:r>
+      <w:proofErr w:type="spellEnd"/>
+      <w:r>
+        <w:rPr>
+          <w:rFonts w:ascii="Times New Roman" w:hAnsi="Times New Roman" w:cs="Times New Roman"/>
+        </w:rPr>
+        <w:t xml:space="preserve"> trend graphs (see figure </w:t>
       </w:r>
       <w:r>
         <w:rPr>
@@ -3882,7 +4067,7 @@
           </mc:Choice>
           <mc:Fallback>
             <w:pict>
-              <v:shape w14:anchorId="467A492B" id="_x0000_s1034" type="#_x0000_t202" style="position:absolute;margin-left:3pt;margin-top:11.6pt;width:308.35pt;height:.05pt;z-index:251686912;visibility:visible;mso-wrap-style:square;mso-width-percent:0;mso-wrap-distance-left:9pt;mso-wrap-distance-top:0;mso-wrap-distance-right:9pt;mso-wrap-distance-bottom:0;mso-position-horizontal:absolute;mso-position-horizontal-relative:margin;mso-position-vertical:absolute;mso-position-vertical-relative:text;mso-width-percent:0;mso-width-relative:margin;v-text-anchor:top" o:gfxdata="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" stroked="f">
+              <v:shape w14:anchorId="467A492B" id="_x0000_s1034" type="#_x0000_t202" style="position:absolute;margin-left:3pt;margin-top:11.6pt;width:308.35pt;height:.05pt;z-index:251686912;visibility:visible;mso-wrap-style:square;mso-width-percent:0;mso-wrap-distance-left:9pt;mso-wrap-distance-top:0;mso-wrap-distance-right:9pt;mso-wrap-distance-bottom:0;mso-position-horizontal:absolute;mso-position-horizontal-relative:margin;mso-position-vertical:absolute;mso-position-vertical-relative:text;mso-width-percent:0;mso-width-relative:margin;v-text-anchor:top" o:gfxdata="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" stroked="f">
                 <v:textbox style="mso-fit-shape-to-text:t" inset="0,0,0,0">
                   <w:txbxContent>
                     <w:p>
@@ -3908,6 +4093,7 @@
     <w:p>
       <w:pPr>
         <w:spacing w:line="480" w:lineRule="auto"/>
+        <w:jc w:val="center"/>
         <w:rPr>
           <w:rFonts w:ascii="Times New Roman" w:hAnsi="Times New Roman" w:cs="Times New Roman"/>
           <w:b/>
@@ -3920,7 +4106,7 @@
           <w:b/>
           <w:bCs/>
         </w:rPr>
-        <w:t>Front End Code</w:t>
+        <w:t>Frontend</w:t>
       </w:r>
     </w:p>
     <w:p>
@@ -3933,22 +4119,411 @@
       <w:r>
         <w:rPr>
           <w:rFonts w:ascii="Times New Roman" w:hAnsi="Times New Roman" w:cs="Times New Roman"/>
+        </w:rPr>
+        <w:t xml:space="preserve">In developing the frontend, we harnessed the capabilities of React, </w:t>
+      </w:r>
+      <w:proofErr w:type="spellStart"/>
+      <w:r>
+        <w:rPr>
+          <w:rFonts w:ascii="Times New Roman" w:hAnsi="Times New Roman" w:cs="Times New Roman"/>
+        </w:rPr>
+        <w:t>Javascript</w:t>
+      </w:r>
+      <w:proofErr w:type="spellEnd"/>
+      <w:r>
+        <w:rPr>
+          <w:rFonts w:ascii="Times New Roman" w:hAnsi="Times New Roman" w:cs="Times New Roman"/>
+        </w:rPr>
+        <w:t xml:space="preserve">, HTML, and a Restful API. </w:t>
+      </w:r>
+      <w:r>
+        <w:rPr>
+          <w:rFonts w:ascii="Times New Roman" w:hAnsi="Times New Roman" w:cs="Times New Roman"/>
+        </w:rPr>
+        <w:t xml:space="preserve">We built a </w:t>
+      </w:r>
+      <w:r>
+        <w:rPr>
+          <w:rFonts w:ascii="Times New Roman" w:hAnsi="Times New Roman" w:cs="Times New Roman"/>
+        </w:rPr>
+        <w:t xml:space="preserve">web application locally, there is a </w:t>
+      </w:r>
+      <w:hyperlink r:id="rId15" w:history="1">
+        <w:r>
+          <w:rPr>
+            <w:rStyle w:val="Hyperlink"/>
+            <w:rFonts w:ascii="Times New Roman" w:hAnsi="Times New Roman" w:cs="Times New Roman"/>
+          </w:rPr>
+          <w:t>README.md</w:t>
+        </w:r>
+      </w:hyperlink>
+      <w:r>
+        <w:rPr>
+          <w:rFonts w:ascii="Times New Roman" w:hAnsi="Times New Roman" w:cs="Times New Roman"/>
+        </w:rPr>
+        <w:t xml:space="preserve"> to set up the frontend and backend locally. </w:t>
+      </w:r>
+      <w:r>
+        <w:rPr>
+          <w:rFonts w:ascii="Times New Roman" w:hAnsi="Times New Roman" w:cs="Times New Roman"/>
+        </w:rPr>
+        <w:t xml:space="preserve">Upon initializing the web application, a GET method API endpoint is triggered, establishing a connection </w:t>
+      </w:r>
+      <w:r>
+        <w:rPr>
+          <w:rFonts w:ascii="Times New Roman" w:hAnsi="Times New Roman" w:cs="Times New Roman"/>
+        </w:rPr>
+        <w:lastRenderedPageBreak/>
+        <w:t xml:space="preserve">to http://localhost:3000 with the specific endpoint /crime-predictions. The ensuing response encompasses the latest seven days' crime prediction data, the base64 encoded bytes of the projected plot, and the Mean Absolute Percentage Error (MAPE) calculations for our predictions. Utilizing this response, we dynamically present the dataset in a tabular format, decode the base64 encoded plot to showcase it as an image, and employ a Python script, </w:t>
+      </w:r>
+      <w:hyperlink r:id="rId16" w:history="1">
+        <w:r>
+          <w:rPr>
+            <w:rStyle w:val="Hyperlink"/>
+            <w:rFonts w:ascii="Times New Roman" w:hAnsi="Times New Roman" w:cs="Times New Roman"/>
+          </w:rPr>
+          <w:t>generate_plot_images.py</w:t>
+        </w:r>
+      </w:hyperlink>
+      <w:r>
+        <w:rPr>
+          <w:rFonts w:ascii="Times New Roman" w:hAnsi="Times New Roman" w:cs="Times New Roman"/>
+        </w:rPr>
+        <w:t>, to create additional plot images</w:t>
+      </w:r>
+      <w:r>
+        <w:rPr>
+          <w:rFonts w:ascii="Times New Roman" w:hAnsi="Times New Roman" w:cs="Times New Roman"/>
+        </w:rPr>
+        <w:t xml:space="preserve"> (</w:t>
+      </w:r>
+      <w:r>
+        <w:rPr>
+          <w:rFonts w:ascii="Times New Roman" w:hAnsi="Times New Roman" w:cs="Times New Roman"/>
+        </w:rPr>
+        <w:t xml:space="preserve">figure </w:t>
+      </w:r>
+      <w:r>
+        <w:rPr>
+          <w:rFonts w:ascii="Times New Roman" w:hAnsi="Times New Roman" w:cs="Times New Roman"/>
+        </w:rPr>
+        <w:t>10)</w:t>
+      </w:r>
+      <w:r>
+        <w:rPr>
+          <w:rFonts w:ascii="Times New Roman" w:hAnsi="Times New Roman" w:cs="Times New Roman"/>
+        </w:rPr>
+        <w:t>. These images find residence in the public directory as static images, enhancing their accessibility for rendering on the frontend.</w:t>
+      </w:r>
+    </w:p>
+    <w:p>
+      <w:pPr>
+        <w:spacing w:line="480" w:lineRule="auto"/>
+        <w:jc w:val="center"/>
+        <w:rPr>
+          <w:rFonts w:ascii="Times New Roman" w:hAnsi="Times New Roman" w:cs="Times New Roman"/>
           <w:b/>
           <w:bCs/>
         </w:rPr>
-        <w:t>HTML Generation</w:t>
+      </w:pPr>
+      <w:r>
+        <w:rPr>
+          <w:noProof/>
+        </w:rPr>
+        <mc:AlternateContent>
+          <mc:Choice Requires="wps">
+            <w:drawing>
+              <wp:anchor distT="0" distB="0" distL="114300" distR="114300" simplePos="0" relativeHeight="251688960" behindDoc="0" locked="0" layoutInCell="1" allowOverlap="1" wp14:anchorId="51A4C8D5" wp14:editId="58AD0A04">
+                <wp:simplePos x="0" y="0"/>
+                <wp:positionH relativeFrom="margin">
+                  <wp:posOffset>127000</wp:posOffset>
+                </wp:positionH>
+                <wp:positionV relativeFrom="paragraph">
+                  <wp:posOffset>3458210</wp:posOffset>
+                </wp:positionV>
+                <wp:extent cx="3916045" cy="635"/>
+                <wp:effectExtent l="0" t="0" r="8255" b="0"/>
+                <wp:wrapSquare wrapText="bothSides"/>
+                <wp:docPr id="1596065562" name="Text Box 1"/>
+                <wp:cNvGraphicFramePr/>
+                <a:graphic xmlns:a="http://schemas.openxmlformats.org/drawingml/2006/main">
+                  <a:graphicData uri="http://schemas.microsoft.com/office/word/2010/wordprocessingShape">
+                    <wps:wsp>
+                      <wps:cNvSpPr txBox="1"/>
+                      <wps:spPr>
+                        <a:xfrm>
+                          <a:off x="0" y="0"/>
+                          <a:ext cx="3916045" cy="635"/>
+                        </a:xfrm>
+                        <a:prstGeom prst="rect">
+                          <a:avLst/>
+                        </a:prstGeom>
+                        <a:solidFill>
+                          <a:prstClr val="white"/>
+                        </a:solidFill>
+                        <a:ln>
+                          <a:noFill/>
+                        </a:ln>
+                      </wps:spPr>
+                      <wps:txbx>
+                        <w:txbxContent>
+                          <w:p>
+                            <w:pPr>
+                              <w:pStyle w:val="Caption"/>
+                              <w:rPr>
+                                <w:noProof/>
+                              </w:rPr>
+                            </w:pPr>
+                            <w:r>
+                              <w:t xml:space="preserve">Figure </w:t>
+                            </w:r>
+                            <w:r>
+                              <w:t>10</w:t>
+                            </w:r>
+                          </w:p>
+                        </w:txbxContent>
+                      </wps:txbx>
+                      <wps:bodyPr rot="0" spcFirstLastPara="0" vertOverflow="overflow" horzOverflow="overflow" vert="horz" wrap="square" lIns="0" tIns="0" rIns="0" bIns="0" numCol="1" spcCol="0" rtlCol="0" fromWordArt="0" anchor="t" anchorCtr="0" forceAA="0" compatLnSpc="1">
+                        <a:prstTxWarp prst="textNoShape">
+                          <a:avLst/>
+                        </a:prstTxWarp>
+                        <a:spAutoFit/>
+                      </wps:bodyPr>
+                    </wps:wsp>
+                  </a:graphicData>
+                </a:graphic>
+                <wp14:sizeRelH relativeFrom="margin">
+                  <wp14:pctWidth>0</wp14:pctWidth>
+                </wp14:sizeRelH>
+              </wp:anchor>
+            </w:drawing>
+          </mc:Choice>
+          <mc:Fallback>
+            <w:pict>
+              <v:shape w14:anchorId="51A4C8D5" id="_x0000_s1035" type="#_x0000_t202" style="position:absolute;left:0;text-align:left;margin-left:10pt;margin-top:272.3pt;width:308.35pt;height:.05pt;z-index:251688960;visibility:visible;mso-wrap-style:square;mso-width-percent:0;mso-wrap-distance-left:9pt;mso-wrap-distance-top:0;mso-wrap-distance-right:9pt;mso-wrap-distance-bottom:0;mso-position-horizontal:absolute;mso-position-horizontal-relative:margin;mso-position-vertical:absolute;mso-position-vertical-relative:text;mso-width-percent:0;mso-width-relative:margin;v-text-anchor:top" o:gfxdata="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" stroked="f">
+                <v:textbox style="mso-fit-shape-to-text:t" inset="0,0,0,0">
+                  <w:txbxContent>
+                    <w:p>
+                      <w:pPr>
+                        <w:pStyle w:val="Caption"/>
+                        <w:rPr>
+                          <w:noProof/>
+                        </w:rPr>
+                      </w:pPr>
+                      <w:r>
+                        <w:t xml:space="preserve">Figure </w:t>
+                      </w:r>
+                      <w:r>
+                        <w:t>10</w:t>
+                      </w:r>
+                    </w:p>
+                  </w:txbxContent>
+                </v:textbox>
+                <w10:wrap type="square" anchorx="margin"/>
+              </v:shape>
+            </w:pict>
+          </mc:Fallback>
+        </mc:AlternateContent>
+      </w:r>
+      <w:r>
+        <w:rPr>
+          <w:rFonts w:ascii="Times New Roman" w:hAnsi="Times New Roman" w:cs="Times New Roman"/>
+          <w:noProof/>
+        </w:rPr>
+        <w:drawing>
+          <wp:inline distT="0" distB="0" distL="0" distR="0" wp14:anchorId="69DDB8AF" wp14:editId="121F2624">
+            <wp:extent cx="5943600" cy="3242310"/>
+            <wp:effectExtent l="0" t="0" r="0" b="0"/>
+            <wp:docPr id="1626539110" name="Picture 1" descr="A screenshot of a graph&#10;&#10;Description automatically generated"/>
+            <wp:cNvGraphicFramePr>
+              <a:graphicFrameLocks xmlns:a="http://schemas.openxmlformats.org/drawingml/2006/main" noChangeAspect="1"/>
+            </wp:cNvGraphicFramePr>
+            <a:graphic xmlns:a="http://schemas.openxmlformats.org/drawingml/2006/main">
+              <a:graphicData uri="http://schemas.openxmlformats.org/drawingml/2006/picture">
+                <pic:pic xmlns:pic="http://schemas.openxmlformats.org/drawingml/2006/picture">
+                  <pic:nvPicPr>
+                    <pic:cNvPr id="1626539110" name="Picture 1" descr="A screenshot of a graph&#10;&#10;Description automatically generated"/>
+                    <pic:cNvPicPr/>
+                  </pic:nvPicPr>
+                  <pic:blipFill>
+                    <a:blip r:embed="rId17" cstate="print">
+                      <a:extLst>
+                        <a:ext uri="{28A0092B-C50C-407E-A947-70E740481C1C}">
+                          <a14:useLocalDpi xmlns:a14="http://schemas.microsoft.com/office/drawing/2010/main" val="0"/>
+                        </a:ext>
+                      </a:extLst>
+                    </a:blip>
+                    <a:stretch>
+                      <a:fillRect/>
+                    </a:stretch>
+                  </pic:blipFill>
+                  <pic:spPr>
+                    <a:xfrm>
+                      <a:off x="0" y="0"/>
+                      <a:ext cx="5943600" cy="3242310"/>
+                    </a:xfrm>
+                    <a:prstGeom prst="rect">
+                      <a:avLst/>
+                    </a:prstGeom>
+                    <a:noFill/>
+                    <a:ln>
+                      <a:noFill/>
+                    </a:ln>
+                  </pic:spPr>
+                </pic:pic>
+              </a:graphicData>
+            </a:graphic>
+          </wp:inline>
+        </w:drawing>
       </w:r>
     </w:p>
     <w:p>
       <w:pPr>
         <w:spacing w:line="480" w:lineRule="auto"/>
+        <w:jc w:val="center"/>
+        <w:rPr>
+          <w:rFonts w:ascii="Times New Roman" w:hAnsi="Times New Roman" w:cs="Times New Roman"/>
+          <w:b/>
+          <w:bCs/>
+        </w:rPr>
+      </w:pPr>
+    </w:p>
+    <w:p>
+      <w:pPr>
+        <w:spacing w:line="480" w:lineRule="auto"/>
+        <w:jc w:val="center"/>
+        <w:rPr>
+          <w:rFonts w:ascii="Times New Roman" w:hAnsi="Times New Roman" w:cs="Times New Roman"/>
+          <w:b/>
+          <w:bCs/>
+        </w:rPr>
+      </w:pPr>
+      <w:r>
+        <w:rPr>
+          <w:rFonts w:ascii="Times New Roman" w:hAnsi="Times New Roman" w:cs="Times New Roman"/>
+          <w:b/>
+          <w:bCs/>
+        </w:rPr>
+        <w:t>Backend</w:t>
+      </w:r>
+    </w:p>
+    <w:p>
+      <w:pPr>
+        <w:spacing w:line="480" w:lineRule="auto"/>
+        <w:rPr>
+          <w:rFonts w:ascii="Times New Roman" w:hAnsi="Times New Roman" w:cs="Times New Roman"/>
+        </w:rPr>
+      </w:pPr>
+      <w:r>
+        <w:rPr>
+          <w:rFonts w:ascii="Times New Roman" w:hAnsi="Times New Roman" w:cs="Times New Roman"/>
+        </w:rPr>
+        <w:t xml:space="preserve">For the backend, we employed Flask API, SQLite, Python, Restful API, and Docker. The aim was to establish a backend server for seamless Restful API interactions with the frontend. We devised a </w:t>
+      </w:r>
+      <w:proofErr w:type="spellStart"/>
+      <w:r>
+        <w:rPr>
+          <w:rFonts w:ascii="Times New Roman" w:hAnsi="Times New Roman" w:cs="Times New Roman"/>
+        </w:rPr>
+        <w:t>Dockerfile</w:t>
+      </w:r>
+      <w:proofErr w:type="spellEnd"/>
+      <w:r>
+        <w:rPr>
+          <w:rFonts w:ascii="Times New Roman" w:hAnsi="Times New Roman" w:cs="Times New Roman"/>
+        </w:rPr>
+        <w:t xml:space="preserve">, enabling the building and running of our docker container locally, connecting to http://localhost:5000. Our initial step involved creating an SQLite database file, accomplished through a </w:t>
+      </w:r>
+      <w:hyperlink r:id="rId18" w:history="1">
+        <w:r>
+          <w:rPr>
+            <w:rStyle w:val="Hyperlink"/>
+            <w:rFonts w:ascii="Times New Roman" w:hAnsi="Times New Roman" w:cs="Times New Roman"/>
+          </w:rPr>
+          <w:t>Jupyter notebook</w:t>
+        </w:r>
+      </w:hyperlink>
+      <w:r>
+        <w:rPr>
+          <w:rFonts w:ascii="Times New Roman" w:hAnsi="Times New Roman" w:cs="Times New Roman"/>
+        </w:rPr>
+        <w:t xml:space="preserve"> utilizing historical data from PG County. This transition to SQLite sought to minimize </w:t>
+      </w:r>
+      <w:r>
+        <w:rPr>
+          <w:rFonts w:ascii="Times New Roman" w:hAnsi="Times New Roman" w:cs="Times New Roman"/>
+        </w:rPr>
+        <w:lastRenderedPageBreak/>
+        <w:t xml:space="preserve">network latency when retrieving historical data. Subsequently, we implemented an endpoint that utilizes pagination to invoke the PG County API. Leveraging pandas, we read the SQLite database file and merged it with the retrieved dataset. This amalgamation facilitated our predictive modeling, enabling the generation of plots and datasets for crime predictions over the next seven days. Additionally, we utilized </w:t>
+      </w:r>
+      <w:proofErr w:type="spellStart"/>
+      <w:r>
+        <w:rPr>
+          <w:rFonts w:ascii="Times New Roman" w:hAnsi="Times New Roman" w:cs="Times New Roman"/>
+        </w:rPr>
+        <w:t>Github</w:t>
+      </w:r>
+      <w:proofErr w:type="spellEnd"/>
+      <w:r>
+        <w:rPr>
+          <w:rFonts w:ascii="Times New Roman" w:hAnsi="Times New Roman" w:cs="Times New Roman"/>
+        </w:rPr>
+        <w:t xml:space="preserve"> and established the repository https://github.com/dreyes53/data602-crime for collaborative code development.</w:t>
+      </w:r>
+    </w:p>
+    <w:p>
+      <w:pPr>
+        <w:spacing w:line="480" w:lineRule="auto"/>
+        <w:jc w:val="center"/>
+        <w:rPr>
+          <w:rFonts w:ascii="Times New Roman" w:hAnsi="Times New Roman" w:cs="Times New Roman"/>
+          <w:b/>
+          <w:bCs/>
+        </w:rPr>
+      </w:pPr>
+      <w:r>
+        <w:rPr>
+          <w:rFonts w:ascii="Times New Roman" w:hAnsi="Times New Roman" w:cs="Times New Roman"/>
+          <w:b/>
+          <w:bCs/>
+        </w:rPr>
+        <w:t>Future Directions:</w:t>
+      </w:r>
+    </w:p>
+    <w:p>
+      <w:pPr>
+        <w:spacing w:line="480" w:lineRule="auto"/>
+        <w:rPr>
+          <w:rFonts w:ascii="Times New Roman" w:hAnsi="Times New Roman" w:cs="Times New Roman"/>
+        </w:rPr>
+      </w:pPr>
+      <w:r>
+        <w:rPr>
+          <w:rFonts w:ascii="Times New Roman" w:hAnsi="Times New Roman" w:cs="Times New Roman"/>
+        </w:rPr>
+        <w:t>In our envisioned future state, we plan to deploy both the front-end and back-end, hosting servers on AWS rather than solely relying on local environments. Although we encountered challenges during testing with AWS deployment, we anticipate overcoming these hurdles. Furthermore, we aim to expand our predictive capabilities, not only forecasting for the next 7 days but extending to predictions for the next 30 days or even 365 days of crime trends.</w:t>
+      </w:r>
+    </w:p>
+    <w:p>
+      <w:pPr>
+        <w:spacing w:line="480" w:lineRule="auto"/>
+        <w:rPr>
+          <w:rFonts w:ascii="Times New Roman" w:hAnsi="Times New Roman" w:cs="Times New Roman"/>
+          <w:b/>
+          <w:bCs/>
+        </w:rPr>
+      </w:pPr>
+    </w:p>
+    <w:p>
+      <w:pPr>
+        <w:spacing w:line="480" w:lineRule="auto"/>
         <w:rPr>
           <w:rFonts w:ascii="Times New Roman" w:hAnsi="Times New Roman" w:cs="Times New Roman"/>
         </w:rPr>
       </w:pPr>
     </w:p>
     <w:sectPr>
-      <w:headerReference w:type="default" r:id="rId15"/>
+      <w:headerReference w:type="default" r:id="rId19"/>
       <w:pgSz w:w="12240" w:h="15840"/>
       <w:pgMar w:top="1440" w:right="1440" w:bottom="1440" w:left="1440" w:header="720" w:footer="720" w:gutter="0"/>
       <w:cols w:space="720"/>
@@ -4507,7 +5082,6 @@
   <w:style w:type="character" w:default="1" w:styleId="DefaultParagraphFont">
     <w:name w:val="Default Paragraph Font"/>
     <w:uiPriority w:val="1"/>
-    <w:semiHidden/>
     <w:unhideWhenUsed/>
   </w:style>
   <w:style w:type="table" w:default="1" w:styleId="TableNormal">
@@ -4613,6 +5187,40 @@
     <w:link w:val="Footer"/>
     <w:uiPriority w:val="99"/>
     <w:rsid w:val="00AB1701"/>
+  </w:style>
+  <w:style w:type="paragraph" w:styleId="ListParagraph">
+    <w:name w:val="List Paragraph"/>
+    <w:basedOn w:val="Normal"/>
+    <w:uiPriority w:val="34"/>
+    <w:qFormat/>
+    <w:rsid w:val="007746B8"/>
+    <w:pPr>
+      <w:ind w:left="720"/>
+      <w:contextualSpacing/>
+    </w:pPr>
+  </w:style>
+  <w:style w:type="character" w:styleId="Hyperlink">
+    <w:name w:val="Hyperlink"/>
+    <w:basedOn w:val="DefaultParagraphFont"/>
+    <w:uiPriority w:val="99"/>
+    <w:unhideWhenUsed/>
+    <w:rsid w:val="007746B8"/>
+    <w:rPr>
+      <w:color w:val="0563C1" w:themeColor="hyperlink"/>
+      <w:u w:val="single"/>
+    </w:rPr>
+  </w:style>
+  <w:style w:type="character" w:styleId="UnresolvedMention">
+    <w:name w:val="Unresolved Mention"/>
+    <w:basedOn w:val="DefaultParagraphFont"/>
+    <w:uiPriority w:val="99"/>
+    <w:semiHidden/>
+    <w:unhideWhenUsed/>
+    <w:rsid w:val="007746B8"/>
+    <w:rPr>
+      <w:color w:val="605E5C"/>
+      <w:shd w:val="clear" w:color="auto" w:fill="E1DFDD"/>
+    </w:rPr>
   </w:style>
 </w:styles>
 </file>

</xml_diff>